<commit_message>
Update version number on document
</commit_message>
<xml_diff>
--- a/TestPlan_JuanGaucin_v3.docx
+++ b/TestPlan_JuanGaucin_v3.docx
@@ -29,7 +29,7 @@
         <w:t xml:space="preserve">Version </w:t>
       </w:r>
       <w:r>
-        <w:t>2</w:t>
+        <w:t>3</w:t>
       </w:r>
       <w:r>
         <w:t>.0</w:t>
@@ -334,33 +334,17 @@
           <w:lang w:val="es-MX"/>
         </w:rPr>
       </w:pPr>
-      <w:proofErr w:type="spellStart"/>
       <w:r>
         <w:rPr>
           <w:lang w:val="es-MX"/>
         </w:rPr>
         <w:t>Reviewers</w:t>
       </w:r>
-      <w:proofErr w:type="spellEnd"/>
       <w:r>
         <w:rPr>
           <w:lang w:val="es-MX"/>
         </w:rPr>
-        <w:t xml:space="preserve">: Bianca </w:t>
-      </w:r>
-      <w:proofErr w:type="spellStart"/>
-      <w:r>
-        <w:rPr>
-          <w:lang w:val="es-MX"/>
-        </w:rPr>
-        <w:t>Alvarez</w:t>
-      </w:r>
-      <w:proofErr w:type="spellEnd"/>
-      <w:r>
-        <w:rPr>
-          <w:lang w:val="es-MX"/>
-        </w:rPr>
-        <w:t>, Valeria Macia</w:t>
+        <w:t>: Bianca Alvarez, Valeria Macia</w:t>
       </w:r>
       <w:r>
         <w:rPr>
@@ -4696,15 +4680,7 @@
         <w:t xml:space="preserve"> by the producer of the software, Dr. Roach</w:t>
       </w:r>
       <w:r>
-        <w:t xml:space="preserve">. The latest versions </w:t>
-      </w:r>
-      <w:proofErr w:type="gramStart"/>
-      <w:r>
-        <w:t>was</w:t>
-      </w:r>
-      <w:proofErr w:type="gramEnd"/>
-      <w:r>
-        <w:t xml:space="preserve"> provided on April </w:t>
+        <w:t xml:space="preserve">. The latest versions was provided on April </w:t>
       </w:r>
       <w:r>
         <w:t>5, 2020.</w:t>
@@ -4749,15 +4725,7 @@
         <w:t xml:space="preserve"> displays only results that contain all the criteria to filter by. It also provides the option for an “OR” filter which allows for a filter that displays results containing at least one of the criteria provided by the user for filtering.</w:t>
       </w:r>
       <w:r>
-        <w:t xml:space="preserve"> The two filter options </w:t>
-      </w:r>
-      <w:proofErr w:type="gramStart"/>
-      <w:r>
-        <w:t>can’t</w:t>
-      </w:r>
-      <w:proofErr w:type="gramEnd"/>
-      <w:r>
-        <w:t xml:space="preserve"> be used simultaneously.</w:t>
+        <w:t xml:space="preserve"> The two filter options can’t be used simultaneously.</w:t>
       </w:r>
     </w:p>
     <w:p/>
@@ -4775,15 +4743,7 @@
         <w:t xml:space="preserve">replacement. Replacement can be done to affect </w:t>
       </w:r>
       <w:r>
-        <w:t xml:space="preserve">one or </w:t>
-      </w:r>
-      <w:proofErr w:type="gramStart"/>
-      <w:r>
-        <w:t>all of</w:t>
-      </w:r>
-      <w:proofErr w:type="gramEnd"/>
-      <w:r>
-        <w:t xml:space="preserve"> the search results. The functionality listed above will be the only portion </w:t>
+        <w:t xml:space="preserve">one or all of the search results. The functionality listed above will be the only portion </w:t>
       </w:r>
       <w:r>
         <w:t>of the system functionality that will be exercised by this test plan.</w:t>
@@ -7172,33 +7132,11 @@
                 <w:lang w:val="es-MX"/>
               </w:rPr>
             </w:pPr>
-            <w:proofErr w:type="spellStart"/>
             <w:r>
               <w:rPr>
                 <w:lang w:val="es-MX"/>
               </w:rPr>
-              <w:t>Testing</w:t>
-            </w:r>
-            <w:proofErr w:type="spellEnd"/>
-            <w:r>
-              <w:rPr>
-                <w:lang w:val="es-MX"/>
-              </w:rPr>
-              <w:t xml:space="preserve"> </w:t>
-            </w:r>
-            <w:proofErr w:type="spellStart"/>
-            <w:r>
-              <w:rPr>
-                <w:lang w:val="es-MX"/>
-              </w:rPr>
-              <w:t>Team</w:t>
-            </w:r>
-            <w:proofErr w:type="spellEnd"/>
-            <w:r>
-              <w:rPr>
-                <w:lang w:val="es-MX"/>
-              </w:rPr>
-              <w:t xml:space="preserve">: </w:t>
+              <w:t xml:space="preserve">Testing Team: </w:t>
             </w:r>
           </w:p>
           <w:p>
@@ -8018,33 +7956,11 @@
                 <w:lang w:val="es-MX"/>
               </w:rPr>
             </w:pPr>
-            <w:proofErr w:type="spellStart"/>
             <w:r>
               <w:rPr>
                 <w:lang w:val="es-MX"/>
               </w:rPr>
-              <w:t>Testing</w:t>
-            </w:r>
-            <w:proofErr w:type="spellEnd"/>
-            <w:r>
-              <w:rPr>
-                <w:lang w:val="es-MX"/>
-              </w:rPr>
-              <w:t xml:space="preserve"> </w:t>
-            </w:r>
-            <w:proofErr w:type="spellStart"/>
-            <w:r>
-              <w:rPr>
-                <w:lang w:val="es-MX"/>
-              </w:rPr>
-              <w:t>Team</w:t>
-            </w:r>
-            <w:proofErr w:type="spellEnd"/>
-            <w:r>
-              <w:rPr>
-                <w:lang w:val="es-MX"/>
-              </w:rPr>
-              <w:t xml:space="preserve">: </w:t>
+              <w:t xml:space="preserve">Testing Team: </w:t>
             </w:r>
           </w:p>
           <w:p>
@@ -8810,33 +8726,11 @@
                 <w:lang w:val="es-MX"/>
               </w:rPr>
             </w:pPr>
-            <w:proofErr w:type="spellStart"/>
             <w:r>
               <w:rPr>
                 <w:lang w:val="es-MX"/>
               </w:rPr>
-              <w:t>Testing</w:t>
-            </w:r>
-            <w:proofErr w:type="spellEnd"/>
-            <w:r>
-              <w:rPr>
-                <w:lang w:val="es-MX"/>
-              </w:rPr>
-              <w:t xml:space="preserve"> </w:t>
-            </w:r>
-            <w:proofErr w:type="spellStart"/>
-            <w:r>
-              <w:rPr>
-                <w:lang w:val="es-MX"/>
-              </w:rPr>
-              <w:t>Team</w:t>
-            </w:r>
-            <w:proofErr w:type="spellEnd"/>
-            <w:r>
-              <w:rPr>
-                <w:lang w:val="es-MX"/>
-              </w:rPr>
-              <w:t xml:space="preserve">: </w:t>
+              <w:t xml:space="preserve">Testing Team: </w:t>
             </w:r>
           </w:p>
           <w:p>
@@ -9561,33 +9455,11 @@
                 <w:lang w:val="es-MX"/>
               </w:rPr>
             </w:pPr>
-            <w:proofErr w:type="spellStart"/>
             <w:r>
               <w:rPr>
                 <w:lang w:val="es-MX"/>
               </w:rPr>
-              <w:t>Testing</w:t>
-            </w:r>
-            <w:proofErr w:type="spellEnd"/>
-            <w:r>
-              <w:rPr>
-                <w:lang w:val="es-MX"/>
-              </w:rPr>
-              <w:t xml:space="preserve"> </w:t>
-            </w:r>
-            <w:proofErr w:type="spellStart"/>
-            <w:r>
-              <w:rPr>
-                <w:lang w:val="es-MX"/>
-              </w:rPr>
-              <w:t>Team</w:t>
-            </w:r>
-            <w:proofErr w:type="spellEnd"/>
-            <w:r>
-              <w:rPr>
-                <w:lang w:val="es-MX"/>
-              </w:rPr>
-              <w:t xml:space="preserve">: </w:t>
+              <w:t xml:space="preserve">Testing Team: </w:t>
             </w:r>
           </w:p>
           <w:p>
@@ -10521,33 +10393,11 @@
                 <w:lang w:val="es-MX"/>
               </w:rPr>
             </w:pPr>
-            <w:proofErr w:type="spellStart"/>
             <w:r>
               <w:rPr>
                 <w:lang w:val="es-MX"/>
               </w:rPr>
-              <w:t>Testing</w:t>
-            </w:r>
-            <w:proofErr w:type="spellEnd"/>
-            <w:r>
-              <w:rPr>
-                <w:lang w:val="es-MX"/>
-              </w:rPr>
-              <w:t xml:space="preserve"> </w:t>
-            </w:r>
-            <w:proofErr w:type="spellStart"/>
-            <w:r>
-              <w:rPr>
-                <w:lang w:val="es-MX"/>
-              </w:rPr>
-              <w:t>Team</w:t>
-            </w:r>
-            <w:proofErr w:type="spellEnd"/>
-            <w:r>
-              <w:rPr>
-                <w:lang w:val="es-MX"/>
-              </w:rPr>
-              <w:t xml:space="preserve">: </w:t>
+              <w:t xml:space="preserve">Testing Team: </w:t>
             </w:r>
           </w:p>
           <w:p>
@@ -11577,33 +11427,11 @@
                 <w:lang w:val="es-MX"/>
               </w:rPr>
             </w:pPr>
-            <w:proofErr w:type="spellStart"/>
             <w:r>
               <w:rPr>
                 <w:lang w:val="es-MX"/>
               </w:rPr>
-              <w:t>Testing</w:t>
-            </w:r>
-            <w:proofErr w:type="spellEnd"/>
-            <w:r>
-              <w:rPr>
-                <w:lang w:val="es-MX"/>
-              </w:rPr>
-              <w:t xml:space="preserve"> </w:t>
-            </w:r>
-            <w:proofErr w:type="spellStart"/>
-            <w:r>
-              <w:rPr>
-                <w:lang w:val="es-MX"/>
-              </w:rPr>
-              <w:t>Team</w:t>
-            </w:r>
-            <w:proofErr w:type="spellEnd"/>
-            <w:r>
-              <w:rPr>
-                <w:lang w:val="es-MX"/>
-              </w:rPr>
-              <w:t xml:space="preserve">: </w:t>
+              <w:t xml:space="preserve">Testing Team: </w:t>
             </w:r>
           </w:p>
           <w:p>
@@ -12547,33 +12375,11 @@
                 <w:lang w:val="es-MX"/>
               </w:rPr>
             </w:pPr>
-            <w:proofErr w:type="spellStart"/>
             <w:r>
               <w:rPr>
                 <w:lang w:val="es-MX"/>
               </w:rPr>
-              <w:t>Testing</w:t>
-            </w:r>
-            <w:proofErr w:type="spellEnd"/>
-            <w:r>
-              <w:rPr>
-                <w:lang w:val="es-MX"/>
-              </w:rPr>
-              <w:t xml:space="preserve"> </w:t>
-            </w:r>
-            <w:proofErr w:type="spellStart"/>
-            <w:r>
-              <w:rPr>
-                <w:lang w:val="es-MX"/>
-              </w:rPr>
-              <w:t>Team</w:t>
-            </w:r>
-            <w:proofErr w:type="spellEnd"/>
-            <w:r>
-              <w:rPr>
-                <w:lang w:val="es-MX"/>
-              </w:rPr>
-              <w:t xml:space="preserve">: </w:t>
+              <w:t xml:space="preserve">Testing Team: </w:t>
             </w:r>
           </w:p>
           <w:p>
@@ -13345,33 +13151,11 @@
                 <w:lang w:val="es-MX"/>
               </w:rPr>
             </w:pPr>
-            <w:proofErr w:type="spellStart"/>
             <w:r>
               <w:rPr>
                 <w:lang w:val="es-MX"/>
               </w:rPr>
-              <w:t>Testing</w:t>
-            </w:r>
-            <w:proofErr w:type="spellEnd"/>
-            <w:r>
-              <w:rPr>
-                <w:lang w:val="es-MX"/>
-              </w:rPr>
-              <w:t xml:space="preserve"> </w:t>
-            </w:r>
-            <w:proofErr w:type="spellStart"/>
-            <w:r>
-              <w:rPr>
-                <w:lang w:val="es-MX"/>
-              </w:rPr>
-              <w:t>Team</w:t>
-            </w:r>
-            <w:proofErr w:type="spellEnd"/>
-            <w:r>
-              <w:rPr>
-                <w:lang w:val="es-MX"/>
-              </w:rPr>
-              <w:t xml:space="preserve">: </w:t>
+              <w:t xml:space="preserve">Testing Team: </w:t>
             </w:r>
           </w:p>
           <w:p>
@@ -14134,33 +13918,11 @@
                 <w:lang w:val="es-MX"/>
               </w:rPr>
             </w:pPr>
-            <w:proofErr w:type="spellStart"/>
             <w:r>
               <w:rPr>
                 <w:lang w:val="es-MX"/>
               </w:rPr>
-              <w:t>Testing</w:t>
-            </w:r>
-            <w:proofErr w:type="spellEnd"/>
-            <w:r>
-              <w:rPr>
-                <w:lang w:val="es-MX"/>
-              </w:rPr>
-              <w:t xml:space="preserve"> </w:t>
-            </w:r>
-            <w:proofErr w:type="spellStart"/>
-            <w:r>
-              <w:rPr>
-                <w:lang w:val="es-MX"/>
-              </w:rPr>
-              <w:t>Team</w:t>
-            </w:r>
-            <w:proofErr w:type="spellEnd"/>
-            <w:r>
-              <w:rPr>
-                <w:lang w:val="es-MX"/>
-              </w:rPr>
-              <w:t xml:space="preserve">: </w:t>
+              <w:t xml:space="preserve">Testing Team: </w:t>
             </w:r>
           </w:p>
           <w:p>
@@ -15593,15 +15355,7 @@
         <w:pStyle w:val="CommentText"/>
       </w:pPr>
       <w:r>
-        <w:t xml:space="preserve">The table of contents should be edited to match the contents of the document. </w:t>
-      </w:r>
-      <w:proofErr w:type="gramStart"/>
-      <w:r>
-        <w:t>Specifically</w:t>
-      </w:r>
-      <w:proofErr w:type="gramEnd"/>
-      <w:r>
-        <w:t xml:space="preserve"> Section 4</w:t>
+        <w:t>The table of contents should be edited to match the contents of the document. Specifically Section 4</w:t>
       </w:r>
       <w:r>
         <w:rPr>
@@ -15894,15 +15648,7 @@
         <w:pStyle w:val="CommentText"/>
       </w:pPr>
       <w:r>
-        <w:t xml:space="preserve">I think </w:t>
-      </w:r>
-      <w:proofErr w:type="gramStart"/>
-      <w:r>
-        <w:t>it'll</w:t>
-      </w:r>
-      <w:proofErr w:type="gramEnd"/>
-      <w:r>
-        <w:t xml:space="preserve"> be great to show a screenshot of how it would look like</w:t>
+        <w:t>I think it'll be great to show a screenshot of how it would look like</w:t>
       </w:r>
       <w:r>
         <w:rPr>
@@ -16221,15 +15967,7 @@
         <w:pStyle w:val="CommentText"/>
       </w:pPr>
       <w:r>
-        <w:t>I think is important to add somewhere in the document that the AND and OR options can't be combined, meaning you can't do [column1(start</w:t>
-      </w:r>
-      <w:proofErr w:type="gramStart"/>
-      <w:r>
-        <w:t>) ]</w:t>
-      </w:r>
-      <w:proofErr w:type="gramEnd"/>
-      <w:r>
-        <w:t xml:space="preserve"> AND [column2(1) OR column3(RESTRICTED)]</w:t>
+        <w:t>I think is important to add somewhere in the document that the AND and OR options can't be combined, meaning you can't do [column1(start) ] AND [column2(1) OR column3(RESTRICTED)]</w:t>
       </w:r>
       <w:r>
         <w:rPr>
@@ -16254,15 +15992,7 @@
         <w:pStyle w:val="CommentText"/>
       </w:pPr>
       <w:r>
-        <w:t xml:space="preserve">I </w:t>
-      </w:r>
-      <w:proofErr w:type="gramStart"/>
-      <w:r>
-        <w:t>wasn't</w:t>
-      </w:r>
-      <w:proofErr w:type="gramEnd"/>
-      <w:r>
-        <w:t xml:space="preserve"> able to combine them but if this is possible, then a test case can be a good example</w:t>
+        <w:t>I wasn't able to combine them but if this is possible, then a test case can be a good example</w:t>
       </w:r>
     </w:p>
   </w:comment>
@@ -16376,15 +16106,7 @@
         <w:pStyle w:val="CommentText"/>
       </w:pPr>
       <w:r>
-        <w:t xml:space="preserve">I can't see this either, maybe a </w:t>
-      </w:r>
-      <w:proofErr w:type="gramStart"/>
-      <w:r>
-        <w:t>screenshot  of</w:t>
-      </w:r>
-      <w:proofErr w:type="gramEnd"/>
-      <w:r>
-        <w:t xml:space="preserve"> how this looks</w:t>
+        <w:t>I can't see this either, maybe a screenshot  of how this looks</w:t>
       </w:r>
       <w:r>
         <w:rPr>
@@ -16500,15 +16222,7 @@
         <w:t xml:space="preserve">I added a remark on the test case </w:t>
       </w:r>
       <w:r>
-        <w:t xml:space="preserve">that may be </w:t>
-      </w:r>
-      <w:proofErr w:type="gramStart"/>
-      <w:r>
-        <w:t>sufficient</w:t>
-      </w:r>
-      <w:proofErr w:type="gramEnd"/>
-      <w:r>
-        <w:t xml:space="preserve"> to indicate that in case of multiple instances of the word, the last step can be repeated to find the next instance. </w:t>
+        <w:t xml:space="preserve">that may be sufficient to indicate that in case of multiple instances of the word, the last step can be repeated to find the next instance. </w:t>
       </w:r>
       <w:r>
         <w:rPr>
@@ -16715,15 +16429,7 @@
         <w:pStyle w:val="CommentText"/>
       </w:pPr>
       <w:r>
-        <w:t xml:space="preserve">Because we </w:t>
-      </w:r>
-      <w:proofErr w:type="gramStart"/>
-      <w:r>
-        <w:t>didn't</w:t>
-      </w:r>
-      <w:proofErr w:type="gramEnd"/>
-      <w:r>
-        <w:t xml:space="preserve"> filter out the 57 and 55 </w:t>
+        <w:t xml:space="preserve">Because we didn't filter out the 57 and 55 </w:t>
       </w:r>
       <w:r>
         <w:t>rows</w:t>
@@ -16991,11 +16697,21 @@
             </w:rPr>
             <w:t xml:space="preserve"> 2019 </w:t>
           </w:r>
-          <w:fldSimple w:instr="DOCPROPERTY &quot;Company&quot;  \* MERGEFORMAT">
-            <w:r>
-              <w:t>&lt;Enter team name here&gt;</w:t>
-            </w:r>
-          </w:fldSimple>
+          <w:r>
+            <w:fldChar w:fldCharType="begin"/>
+          </w:r>
+          <w:r>
+            <w:instrText>DOCPROPERTY "Company"  \* MERGEFORMAT</w:instrText>
+          </w:r>
+          <w:r>
+            <w:fldChar w:fldCharType="separate"/>
+          </w:r>
+          <w:r>
+            <w:t>&lt;Enter team name here&gt;</w:t>
+          </w:r>
+          <w:r>
+            <w:fldChar w:fldCharType="end"/>
+          </w:r>
         </w:p>
       </w:tc>
       <w:tc>
@@ -17078,11 +16794,21 @@
               <w:bCs/>
             </w:rPr>
           </w:pPr>
-          <w:fldSimple w:instr="DOCPROPERTY &quot;Company&quot;  \* MERGEFORMAT">
-            <w:r>
-              <w:t>&lt;Enter team name here&gt;</w:t>
-            </w:r>
-          </w:fldSimple>
+          <w:r>
+            <w:fldChar w:fldCharType="begin"/>
+          </w:r>
+          <w:r>
+            <w:instrText>DOCPROPERTY "Company"  \* MERGEFORMAT</w:instrText>
+          </w:r>
+          <w:r>
+            <w:fldChar w:fldCharType="separate"/>
+          </w:r>
+          <w:r>
+            <w:t>&lt;Enter team name here&gt;</w:t>
+          </w:r>
+          <w:r>
+            <w:fldChar w:fldCharType="end"/>
+          </w:r>
         </w:p>
       </w:tc>
       <w:tc>
@@ -17225,11 +16951,21 @@
               <w:bCs/>
             </w:rPr>
           </w:pPr>
-          <w:fldSimple w:instr=" DOCPROPERTY &quot;Company&quot;  \* MERGEFORMAT ">
-            <w:r>
-              <w:t>&lt;Enter team name here&gt;</w:t>
-            </w:r>
-          </w:fldSimple>
+          <w:r>
+            <w:fldChar w:fldCharType="begin"/>
+          </w:r>
+          <w:r>
+            <w:instrText xml:space="preserve"> DOCPROPERTY "Company"  \* MERGEFORMAT </w:instrText>
+          </w:r>
+          <w:r>
+            <w:fldChar w:fldCharType="separate"/>
+          </w:r>
+          <w:r>
+            <w:t>&lt;Enter team name here&gt;</w:t>
+          </w:r>
+          <w:r>
+            <w:fldChar w:fldCharType="end"/>
+          </w:r>
         </w:p>
       </w:tc>
       <w:tc>
@@ -17384,11 +17120,21 @@
               <w:bCs/>
             </w:rPr>
           </w:pPr>
-          <w:fldSimple w:instr="DOCPROPERTY &quot;Company&quot;  \* MERGEFORMAT">
-            <w:r>
-              <w:t>&lt;Enter team name here&gt;</w:t>
-            </w:r>
-          </w:fldSimple>
+          <w:r>
+            <w:fldChar w:fldCharType="begin"/>
+          </w:r>
+          <w:r>
+            <w:instrText>DOCPROPERTY "Company"  \* MERGEFORMAT</w:instrText>
+          </w:r>
+          <w:r>
+            <w:fldChar w:fldCharType="separate"/>
+          </w:r>
+          <w:r>
+            <w:t>&lt;Enter team name here&gt;</w:t>
+          </w:r>
+          <w:r>
+            <w:fldChar w:fldCharType="end"/>
+          </w:r>
         </w:p>
       </w:tc>
       <w:tc>
@@ -17446,7 +17192,7 @@
               <w:bCs/>
               <w:noProof/>
             </w:rPr>
-            <w:t>4/22/2020</w:t>
+            <w:t>4/24/2020</w:t>
           </w:r>
           <w:r>
             <w:rPr>
@@ -17489,7 +17235,7 @@
               <w:bCs/>
               <w:noProof/>
             </w:rPr>
-            <w:t>11:50 PM</w:t>
+            <w:t>1:26 AM</w:t>
           </w:r>
           <w:r>
             <w:rPr>
@@ -17643,11 +17389,21 @@
               <w:bCs/>
             </w:rPr>
           </w:pPr>
-          <w:fldSimple w:instr="DOCPROPERTY &quot;Company&quot;  \* MERGEFORMAT">
-            <w:r>
-              <w:t>&lt;Enter team name here&gt;</w:t>
-            </w:r>
-          </w:fldSimple>
+          <w:r>
+            <w:fldChar w:fldCharType="begin"/>
+          </w:r>
+          <w:r>
+            <w:instrText>DOCPROPERTY "Company"  \* MERGEFORMAT</w:instrText>
+          </w:r>
+          <w:r>
+            <w:fldChar w:fldCharType="separate"/>
+          </w:r>
+          <w:r>
+            <w:t>&lt;Enter team name here&gt;</w:t>
+          </w:r>
+          <w:r>
+            <w:fldChar w:fldCharType="end"/>
+          </w:r>
         </w:p>
       </w:tc>
       <w:tc>
@@ -17790,11 +17546,21 @@
               <w:bCs/>
             </w:rPr>
           </w:pPr>
-          <w:fldSimple w:instr="DOCPROPERTY &quot;Company&quot;  \* MERGEFORMAT">
-            <w:r>
-              <w:t>&lt;Enter team name here&gt;</w:t>
-            </w:r>
-          </w:fldSimple>
+          <w:r>
+            <w:fldChar w:fldCharType="begin"/>
+          </w:r>
+          <w:r>
+            <w:instrText>DOCPROPERTY "Company"  \* MERGEFORMAT</w:instrText>
+          </w:r>
+          <w:r>
+            <w:fldChar w:fldCharType="separate"/>
+          </w:r>
+          <w:r>
+            <w:t>&lt;Enter team name here&gt;</w:t>
+          </w:r>
+          <w:r>
+            <w:fldChar w:fldCharType="end"/>
+          </w:r>
         </w:p>
       </w:tc>
       <w:tc>
@@ -17937,11 +17703,21 @@
               <w:bCs/>
             </w:rPr>
           </w:pPr>
-          <w:fldSimple w:instr="DOCPROPERTY &quot;Company&quot;  \* MERGEFORMAT">
-            <w:r>
-              <w:t>&lt;Enter team name here&gt;</w:t>
-            </w:r>
-          </w:fldSimple>
+          <w:r>
+            <w:fldChar w:fldCharType="begin"/>
+          </w:r>
+          <w:r>
+            <w:instrText>DOCPROPERTY "Company"  \* MERGEFORMAT</w:instrText>
+          </w:r>
+          <w:r>
+            <w:fldChar w:fldCharType="separate"/>
+          </w:r>
+          <w:r>
+            <w:t>&lt;Enter team name here&gt;</w:t>
+          </w:r>
+          <w:r>
+            <w:fldChar w:fldCharType="end"/>
+          </w:r>
         </w:p>
       </w:tc>
       <w:tc>
@@ -18084,11 +17860,21 @@
               <w:bCs/>
             </w:rPr>
           </w:pPr>
-          <w:fldSimple w:instr="DOCPROPERTY &quot;Company&quot;  \* MERGEFORMAT">
-            <w:r>
-              <w:t>&lt;Enter team name here&gt;</w:t>
-            </w:r>
-          </w:fldSimple>
+          <w:r>
+            <w:fldChar w:fldCharType="begin"/>
+          </w:r>
+          <w:r>
+            <w:instrText>DOCPROPERTY "Company"  \* MERGEFORMAT</w:instrText>
+          </w:r>
+          <w:r>
+            <w:fldChar w:fldCharType="separate"/>
+          </w:r>
+          <w:r>
+            <w:t>&lt;Enter team name here&gt;</w:t>
+          </w:r>
+          <w:r>
+            <w:fldChar w:fldCharType="end"/>
+          </w:r>
         </w:p>
       </w:tc>
       <w:tc>
@@ -18231,11 +18017,21 @@
               <w:bCs/>
             </w:rPr>
           </w:pPr>
-          <w:fldSimple w:instr=" DOCPROPERTY &quot;Company&quot;  \* MERGEFORMAT ">
-            <w:r>
-              <w:t>&lt;Enter team name here&gt;</w:t>
-            </w:r>
-          </w:fldSimple>
+          <w:r>
+            <w:fldChar w:fldCharType="begin"/>
+          </w:r>
+          <w:r>
+            <w:instrText xml:space="preserve"> DOCPROPERTY "Company"  \* MERGEFORMAT </w:instrText>
+          </w:r>
+          <w:r>
+            <w:fldChar w:fldCharType="separate"/>
+          </w:r>
+          <w:r>
+            <w:t>&lt;Enter team name here&gt;</w:t>
+          </w:r>
+          <w:r>
+            <w:fldChar w:fldCharType="end"/>
+          </w:r>
         </w:p>
       </w:tc>
       <w:tc>
@@ -18378,11 +18174,21 @@
               <w:bCs/>
             </w:rPr>
           </w:pPr>
-          <w:fldSimple w:instr="DOCPROPERTY &quot;Company&quot;  \* MERGEFORMAT">
-            <w:r>
-              <w:t>&lt;Enter team name here&gt;</w:t>
-            </w:r>
-          </w:fldSimple>
+          <w:r>
+            <w:fldChar w:fldCharType="begin"/>
+          </w:r>
+          <w:r>
+            <w:instrText>DOCPROPERTY "Company"  \* MERGEFORMAT</w:instrText>
+          </w:r>
+          <w:r>
+            <w:fldChar w:fldCharType="separate"/>
+          </w:r>
+          <w:r>
+            <w:t>&lt;Enter team name here&gt;</w:t>
+          </w:r>
+          <w:r>
+            <w:fldChar w:fldCharType="end"/>
+          </w:r>
         </w:p>
       </w:tc>
       <w:tc>
@@ -18525,11 +18331,21 @@
               <w:bCs/>
             </w:rPr>
           </w:pPr>
-          <w:fldSimple w:instr="DOCPROPERTY &quot;Company&quot;  \* MERGEFORMAT">
-            <w:r>
-              <w:t>&lt;Enter team name here&gt;</w:t>
-            </w:r>
-          </w:fldSimple>
+          <w:r>
+            <w:fldChar w:fldCharType="begin"/>
+          </w:r>
+          <w:r>
+            <w:instrText>DOCPROPERTY "Company"  \* MERGEFORMAT</w:instrText>
+          </w:r>
+          <w:r>
+            <w:fldChar w:fldCharType="separate"/>
+          </w:r>
+          <w:r>
+            <w:t>&lt;Enter team name here&gt;</w:t>
+          </w:r>
+          <w:r>
+            <w:fldChar w:fldCharType="end"/>
+          </w:r>
         </w:p>
       </w:tc>
       <w:tc>
@@ -21550,7 +21366,7 @@
 </file>
 
 <file path=customXml/itemProps1.xml><?xml version="1.0" encoding="utf-8"?>
-<ds:datastoreItem xmlns:ds="http://schemas.openxmlformats.org/officeDocument/2006/customXml" ds:itemID="{A0D10CA6-46C8-4A77-B231-5F8D0F6F4E1F}">
+<ds:datastoreItem xmlns:ds="http://schemas.openxmlformats.org/officeDocument/2006/customXml" ds:itemID="{B3823C52-D398-42E0-9C09-6967426A86D3}">
   <ds:schemaRefs>
     <ds:schemaRef ds:uri="http://schemas.openxmlformats.org/officeDocument/2006/bibliography"/>
   </ds:schemaRefs>

</xml_diff>